<commit_message>
Update Cover letter file.
</commit_message>
<xml_diff>
--- a/files/harvey-ngo-patreon-cl.docx
+++ b/files/harvey-ngo-patreon-cl.docx
@@ -195,7 +195,203 @@
           <w:sz w:val="20"/>
           <w:szCs w:val="20"/>
         </w:rPr>
-        <w:t>I strongly believe that I would be a trem</w:t>
+        <w:t xml:space="preserve">I strongly believe that I would be a tremendous asset to the company because of what I currently have to offer, and what I’m capable of offering in the long term. </w:t>
+      </w:r>
+      <w:r>
+        <w:rPr>
+          <w:rFonts w:ascii="Avenir Book" w:hAnsi="Avenir Book"/>
+          <w:sz w:val="20"/>
+          <w:szCs w:val="20"/>
+        </w:rPr>
+        <w:t xml:space="preserve">Please feel free to read through the rest of this cover letter, or if you’re curious, click this </w:t>
+      </w:r>
+      <w:hyperlink r:id="rId5" w:history="1">
+        <w:r>
+          <w:rPr>
+            <w:rStyle w:val="Hyperlink"/>
+            <w:rFonts w:ascii="Avenir Book" w:hAnsi="Avenir Book"/>
+            <w:sz w:val="20"/>
+            <w:szCs w:val="20"/>
+          </w:rPr>
+          <w:t>link</w:t>
+        </w:r>
+      </w:hyperlink>
+      <w:r>
+        <w:rPr>
+          <w:rFonts w:ascii="Avenir Book" w:hAnsi="Avenir Book"/>
+          <w:sz w:val="20"/>
+          <w:szCs w:val="20"/>
+        </w:rPr>
+        <w:t xml:space="preserve"> for a surprise!</w:t>
+      </w:r>
+      <w:r>
+        <w:rPr>
+          <w:rFonts w:ascii="Avenir Book" w:hAnsi="Avenir Book"/>
+          <w:sz w:val="20"/>
+          <w:szCs w:val="20"/>
+        </w:rPr>
+        <w:br/>
+      </w:r>
+      <w:r>
+        <w:rPr>
+          <w:rFonts w:ascii="Avenir Book" w:hAnsi="Avenir Book"/>
+          <w:sz w:val="20"/>
+          <w:szCs w:val="20"/>
+        </w:rPr>
+        <w:br/>
+        <w:t xml:space="preserve">I’ve always been a creative artist with an ever-growing imagination. From drawing Looney Tunes characters as a kid, tinkering around with Xanga and </w:t>
+      </w:r>
+      <w:proofErr w:type="spellStart"/>
+      <w:r>
+        <w:rPr>
+          <w:rFonts w:ascii="Avenir Book" w:hAnsi="Avenir Book"/>
+          <w:sz w:val="20"/>
+          <w:szCs w:val="20"/>
+        </w:rPr>
+        <w:t>Myspace</w:t>
+      </w:r>
+      <w:proofErr w:type="spellEnd"/>
+      <w:r>
+        <w:rPr>
+          <w:rFonts w:ascii="Avenir Book" w:hAnsi="Avenir Book"/>
+          <w:sz w:val="20"/>
+          <w:szCs w:val="20"/>
+        </w:rPr>
+        <w:t>, to establishing a dance organization in college, I’ve constantly been in touch with my creative side. At the same time, I’ve also accumulated experience on my logical side as well, having majored in Systems and Information Engineering and minoring in Economics, in addition to working for Booz Allen Hamilton.</w:t>
+      </w:r>
+      <w:r>
+        <w:rPr>
+          <w:rFonts w:ascii="Avenir Book" w:hAnsi="Avenir Book"/>
+          <w:sz w:val="20"/>
+          <w:szCs w:val="20"/>
+        </w:rPr>
+        <w:br/>
+      </w:r>
+      <w:r>
+        <w:rPr>
+          <w:rFonts w:ascii="Avenir Book" w:hAnsi="Avenir Book"/>
+          <w:sz w:val="20"/>
+          <w:szCs w:val="20"/>
+        </w:rPr>
+        <w:br/>
+        <w:t xml:space="preserve">It wasn’t until </w:t>
+      </w:r>
+      <w:r>
+        <w:rPr>
+          <w:rFonts w:ascii="Avenir Book" w:hAnsi="Avenir Book"/>
+          <w:sz w:val="20"/>
+          <w:szCs w:val="20"/>
+        </w:rPr>
+        <w:t>last</w:t>
+      </w:r>
+      <w:r>
+        <w:rPr>
+          <w:rFonts w:ascii="Avenir Book" w:hAnsi="Avenir Book"/>
+          <w:sz w:val="20"/>
+          <w:szCs w:val="20"/>
+        </w:rPr>
+        <w:t xml:space="preserve"> February where I took it upon myself to take control of my own car</w:t>
+      </w:r>
+      <w:r>
+        <w:rPr>
+          <w:rFonts w:ascii="Avenir Book" w:hAnsi="Avenir Book"/>
+          <w:sz w:val="20"/>
+          <w:szCs w:val="20"/>
+        </w:rPr>
+        <w:t>eer when I left my</w:t>
+      </w:r>
+      <w:r>
+        <w:rPr>
+          <w:rFonts w:ascii="Avenir Book" w:hAnsi="Avenir Book"/>
+          <w:sz w:val="20"/>
+          <w:szCs w:val="20"/>
+        </w:rPr>
+        <w:t xml:space="preserve"> stable job at Booz Allen in order to pursue a career in web developm</w:t>
+      </w:r>
+      <w:r>
+        <w:rPr>
+          <w:rFonts w:ascii="Avenir Book" w:hAnsi="Avenir Book"/>
+          <w:sz w:val="20"/>
+          <w:szCs w:val="20"/>
+        </w:rPr>
+        <w:t xml:space="preserve">ent. For me personally, it wasn’t enough to simply contribute ideas to a team, because it just doesn’t leave you as satisfied as you would be if you were to actually have a hand in bringing the idea to life yourself. Now, </w:t>
+      </w:r>
+      <w:r>
+        <w:rPr>
+          <w:rFonts w:ascii="Avenir Book" w:hAnsi="Avenir Book"/>
+          <w:sz w:val="20"/>
+          <w:szCs w:val="20"/>
+        </w:rPr>
+        <w:t xml:space="preserve">I’m a </w:t>
+      </w:r>
+      <w:proofErr w:type="spellStart"/>
+      <w:r>
+        <w:rPr>
+          <w:rFonts w:ascii="Avenir Book" w:hAnsi="Avenir Book"/>
+          <w:sz w:val="20"/>
+          <w:szCs w:val="20"/>
+        </w:rPr>
+        <w:t>Dev</w:t>
+      </w:r>
+      <w:proofErr w:type="spellEnd"/>
+      <w:r>
+        <w:rPr>
+          <w:rFonts w:ascii="Avenir Book" w:hAnsi="Avenir Book"/>
+          <w:sz w:val="20"/>
+          <w:szCs w:val="20"/>
+        </w:rPr>
+        <w:t xml:space="preserve"> </w:t>
+      </w:r>
+      <w:proofErr w:type="spellStart"/>
+      <w:r>
+        <w:rPr>
+          <w:rFonts w:ascii="Avenir Book" w:hAnsi="Avenir Book"/>
+          <w:sz w:val="20"/>
+          <w:szCs w:val="20"/>
+        </w:rPr>
+        <w:t>Bootcamp</w:t>
+      </w:r>
+      <w:proofErr w:type="spellEnd"/>
+      <w:r>
+        <w:rPr>
+          <w:rFonts w:ascii="Avenir Book" w:hAnsi="Avenir Book"/>
+          <w:sz w:val="20"/>
+          <w:szCs w:val="20"/>
+        </w:rPr>
+        <w:t xml:space="preserve"> alumni, fully equipped as a full stack web developer</w:t>
+      </w:r>
+      <w:r>
+        <w:rPr>
+          <w:rFonts w:ascii="Avenir Book" w:hAnsi="Avenir Book"/>
+          <w:sz w:val="20"/>
+          <w:szCs w:val="20"/>
+        </w:rPr>
+        <w:t xml:space="preserve"> who is anxiously waiting to get his hands dirty with crafting new projects (that don’t have to necessarily be coding related)! </w:t>
+      </w:r>
+      <w:r>
+        <w:rPr>
+          <w:rFonts w:ascii="Avenir Book" w:hAnsi="Avenir Book"/>
+          <w:sz w:val="20"/>
+          <w:szCs w:val="20"/>
+        </w:rPr>
+        <w:br/>
+      </w:r>
+      <w:r>
+        <w:rPr>
+          <w:rFonts w:ascii="Avenir Book" w:hAnsi="Avenir Book"/>
+          <w:sz w:val="20"/>
+          <w:szCs w:val="20"/>
+        </w:rPr>
+        <w:br/>
+        <w:t>I would be an awesome addit</w:t>
+      </w:r>
+      <w:r>
+        <w:rPr>
+          <w:rFonts w:ascii="Avenir Book" w:hAnsi="Avenir Book"/>
+          <w:sz w:val="20"/>
+          <w:szCs w:val="20"/>
+        </w:rPr>
+        <w:t xml:space="preserve">ion to your team, because I’m a quick learner and great </w:t>
       </w:r>
       <w:bookmarkStart w:id="0" w:name="_GoBack"/>
       <w:bookmarkEnd w:id="0"/>
@@ -205,192 +401,26 @@
           <w:sz w:val="20"/>
           <w:szCs w:val="20"/>
         </w:rPr>
-        <w:t xml:space="preserve">endous asset to the company because of what I currently have to offer, and what I’m capable of offering in the long term. </w:t>
-      </w:r>
-      <w:r>
-        <w:rPr>
-          <w:rFonts w:ascii="Avenir Book" w:hAnsi="Avenir Book"/>
-          <w:sz w:val="20"/>
-          <w:szCs w:val="20"/>
-        </w:rPr>
-        <w:t>Please feel free to read through the rest of this cover letter, or if you’re curious, click this link for a surprise!</w:t>
-      </w:r>
-      <w:r>
-        <w:rPr>
-          <w:rFonts w:ascii="Avenir Book" w:hAnsi="Avenir Book"/>
-          <w:sz w:val="20"/>
-          <w:szCs w:val="20"/>
-        </w:rPr>
-        <w:br/>
-      </w:r>
-      <w:r>
-        <w:rPr>
-          <w:rFonts w:ascii="Avenir Book" w:hAnsi="Avenir Book"/>
-          <w:sz w:val="20"/>
-          <w:szCs w:val="20"/>
-        </w:rPr>
-        <w:br/>
-        <w:t xml:space="preserve">I’ve always been a creative artist with an ever-growing imagination. From drawing Looney Tunes characters as a kid, tinkering around with Xanga and </w:t>
-      </w:r>
-      <w:proofErr w:type="spellStart"/>
-      <w:r>
-        <w:rPr>
-          <w:rFonts w:ascii="Avenir Book" w:hAnsi="Avenir Book"/>
-          <w:sz w:val="20"/>
-          <w:szCs w:val="20"/>
-        </w:rPr>
-        <w:t>Myspace</w:t>
-      </w:r>
-      <w:proofErr w:type="spellEnd"/>
-      <w:r>
-        <w:rPr>
-          <w:rFonts w:ascii="Avenir Book" w:hAnsi="Avenir Book"/>
-          <w:sz w:val="20"/>
-          <w:szCs w:val="20"/>
-        </w:rPr>
-        <w:t>, to establishing a dance organization in college, I’ve constantly been in touch with my creative side. At the same time, I’ve also accumulated experience on my logical side as well, having majored in Systems and Information Engineering and minoring in Economics, in addition to working for Booz Allen Hamilton.</w:t>
-      </w:r>
-      <w:r>
-        <w:rPr>
-          <w:rFonts w:ascii="Avenir Book" w:hAnsi="Avenir Book"/>
-          <w:sz w:val="20"/>
-          <w:szCs w:val="20"/>
-        </w:rPr>
-        <w:br/>
-      </w:r>
-      <w:r>
-        <w:rPr>
-          <w:rFonts w:ascii="Avenir Book" w:hAnsi="Avenir Book"/>
-          <w:sz w:val="20"/>
-          <w:szCs w:val="20"/>
-        </w:rPr>
-        <w:br/>
-        <w:t xml:space="preserve">It wasn’t until </w:t>
-      </w:r>
-      <w:r>
-        <w:rPr>
-          <w:rFonts w:ascii="Avenir Book" w:hAnsi="Avenir Book"/>
-          <w:sz w:val="20"/>
-          <w:szCs w:val="20"/>
-        </w:rPr>
-        <w:t>last</w:t>
-      </w:r>
-      <w:r>
-        <w:rPr>
-          <w:rFonts w:ascii="Avenir Book" w:hAnsi="Avenir Book"/>
-          <w:sz w:val="20"/>
-          <w:szCs w:val="20"/>
-        </w:rPr>
-        <w:t xml:space="preserve"> February where I took it upon myself to take control of my own car</w:t>
-      </w:r>
-      <w:r>
-        <w:rPr>
-          <w:rFonts w:ascii="Avenir Book" w:hAnsi="Avenir Book"/>
-          <w:sz w:val="20"/>
-          <w:szCs w:val="20"/>
-        </w:rPr>
-        <w:t>eer when I left my</w:t>
-      </w:r>
-      <w:r>
-        <w:rPr>
-          <w:rFonts w:ascii="Avenir Book" w:hAnsi="Avenir Book"/>
-          <w:sz w:val="20"/>
-          <w:szCs w:val="20"/>
-        </w:rPr>
-        <w:t xml:space="preserve"> stable job at Booz Allen in order to pursue a career in web developm</w:t>
-      </w:r>
-      <w:r>
-        <w:rPr>
-          <w:rFonts w:ascii="Avenir Book" w:hAnsi="Avenir Book"/>
-          <w:sz w:val="20"/>
-          <w:szCs w:val="20"/>
-        </w:rPr>
-        <w:t xml:space="preserve">ent. For me personally, it wasn’t enough to simply contribute ideas to a team, because it just doesn’t leave you as satisfied as you would be if you were to actually have a hand in bringing the idea to life yourself. Now, </w:t>
-      </w:r>
-      <w:r>
-        <w:rPr>
-          <w:rFonts w:ascii="Avenir Book" w:hAnsi="Avenir Book"/>
-          <w:sz w:val="20"/>
-          <w:szCs w:val="20"/>
-        </w:rPr>
-        <w:t xml:space="preserve">I’m a </w:t>
-      </w:r>
-      <w:proofErr w:type="spellStart"/>
-      <w:r>
-        <w:rPr>
-          <w:rFonts w:ascii="Avenir Book" w:hAnsi="Avenir Book"/>
-          <w:sz w:val="20"/>
-          <w:szCs w:val="20"/>
-        </w:rPr>
-        <w:t>Dev</w:t>
-      </w:r>
-      <w:proofErr w:type="spellEnd"/>
-      <w:r>
-        <w:rPr>
-          <w:rFonts w:ascii="Avenir Book" w:hAnsi="Avenir Book"/>
-          <w:sz w:val="20"/>
-          <w:szCs w:val="20"/>
-        </w:rPr>
-        <w:t xml:space="preserve"> </w:t>
-      </w:r>
-      <w:proofErr w:type="spellStart"/>
-      <w:r>
-        <w:rPr>
-          <w:rFonts w:ascii="Avenir Book" w:hAnsi="Avenir Book"/>
-          <w:sz w:val="20"/>
-          <w:szCs w:val="20"/>
-        </w:rPr>
-        <w:t>Bootcamp</w:t>
-      </w:r>
-      <w:proofErr w:type="spellEnd"/>
-      <w:r>
-        <w:rPr>
-          <w:rFonts w:ascii="Avenir Book" w:hAnsi="Avenir Book"/>
-          <w:sz w:val="20"/>
-          <w:szCs w:val="20"/>
-        </w:rPr>
-        <w:t xml:space="preserve"> alumni, fully equipped as a full stack web developer</w:t>
-      </w:r>
-      <w:r>
-        <w:rPr>
-          <w:rFonts w:ascii="Avenir Book" w:hAnsi="Avenir Book"/>
-          <w:sz w:val="20"/>
-          <w:szCs w:val="20"/>
-        </w:rPr>
-        <w:t xml:space="preserve"> who is anxiously waiting to get his hands dirty with crafting new projects (that don’t have to necessarily be coding related)! </w:t>
-      </w:r>
-      <w:r>
-        <w:rPr>
-          <w:rFonts w:ascii="Avenir Book" w:hAnsi="Avenir Book"/>
-          <w:sz w:val="20"/>
-          <w:szCs w:val="20"/>
-        </w:rPr>
-        <w:br/>
-      </w:r>
-      <w:r>
-        <w:rPr>
-          <w:rFonts w:ascii="Avenir Book" w:hAnsi="Avenir Book"/>
-          <w:sz w:val="20"/>
-          <w:szCs w:val="20"/>
-        </w:rPr>
-        <w:br/>
-        <w:t>I would be an awesome addit</w:t>
-      </w:r>
-      <w:r>
-        <w:rPr>
-          <w:rFonts w:ascii="Avenir Book" w:hAnsi="Avenir Book"/>
-          <w:sz w:val="20"/>
-          <w:szCs w:val="20"/>
-        </w:rPr>
-        <w:t xml:space="preserve">ion to your team, because I’m a quick learner and great with people, but most importantly, I’m truly passionate about working with you all. </w:t>
-      </w:r>
-      <w:r>
-        <w:rPr>
-          <w:rFonts w:ascii="Avenir Book" w:hAnsi="Avenir Book"/>
-          <w:sz w:val="20"/>
-          <w:szCs w:val="20"/>
-        </w:rPr>
-        <w:t>If for some reason, you haven’t yet checked out the link I shared above, I highly recommend you give it a look to see what I’m capable of and how enthusiastic I really am about working with you all!</w:t>
+        <w:t xml:space="preserve">with people, but most importantly, I’m truly passionate about working with you all. If for some reason, you haven’t yet checked out </w:t>
+      </w:r>
+      <w:hyperlink r:id="rId6" w:history="1">
+        <w:r>
+          <w:rPr>
+            <w:rStyle w:val="Hyperlink"/>
+            <w:rFonts w:ascii="Avenir Book" w:hAnsi="Avenir Book"/>
+            <w:sz w:val="20"/>
+            <w:szCs w:val="20"/>
+          </w:rPr>
+          <w:t>the link</w:t>
+        </w:r>
+      </w:hyperlink>
+      <w:r>
+        <w:rPr>
+          <w:rFonts w:ascii="Avenir Book" w:hAnsi="Avenir Book"/>
+          <w:sz w:val="20"/>
+          <w:szCs w:val="20"/>
+        </w:rPr>
+        <w:t xml:space="preserve"> I shared above, I highly recommend you give it a look to see what I’m capable of and how enthusiastic I really am about working with you all!</w:t>
       </w:r>
       <w:r>
         <w:rPr>

</xml_diff>